<commit_message>
Index page done. About page started
</commit_message>
<xml_diff>
--- a/Documentation/Что куда совать.docx
+++ b/Documentation/Что куда совать.docx
@@ -667,14 +667,7 @@
           <w:rFonts w:ascii="Times New Roman" w:hAnsi="Times New Roman" w:cs="Times New Roman"/>
           <w:sz w:val="24"/>
         </w:rPr>
-        <w:t xml:space="preserve">не использовать </w:t>
-      </w:r>
-      <w:r>
-        <w:rPr>
-          <w:rFonts w:ascii="Times New Roman" w:hAnsi="Times New Roman" w:cs="Times New Roman"/>
-          <w:sz w:val="24"/>
-        </w:rPr>
-        <w:t>для верстки, только для данных)</w:t>
+        <w:t>не использовать для верстки, только для данных)</w:t>
       </w:r>
     </w:p>
     <w:p>
@@ -710,277 +703,316 @@
           <w:sz w:val="24"/>
         </w:rPr>
         <w:t>Отзывы</w:t>
+      </w:r>
+    </w:p>
+    <w:p>
+      <w:pPr>
+        <w:pStyle w:val="a3"/>
+        <w:numPr>
+          <w:ilvl w:val="0"/>
+          <w:numId w:val="1"/>
+        </w:numPr>
+        <w:rPr>
+          <w:rFonts w:ascii="Times New Roman" w:hAnsi="Times New Roman" w:cs="Times New Roman"/>
+          <w:sz w:val="24"/>
+        </w:rPr>
+      </w:pPr>
+      <w:r>
+        <w:rPr>
+          <w:rFonts w:ascii="Times New Roman" w:hAnsi="Times New Roman" w:cs="Times New Roman"/>
+          <w:sz w:val="24"/>
+        </w:rPr>
+        <w:t xml:space="preserve">элементы управления (включая </w:t>
+      </w:r>
+    </w:p>
+    <w:p>
+      <w:pPr>
+        <w:pStyle w:val="a3"/>
+        <w:numPr>
+          <w:ilvl w:val="1"/>
+          <w:numId w:val="1"/>
+        </w:numPr>
+        <w:rPr>
+          <w:rFonts w:ascii="Times New Roman" w:hAnsi="Times New Roman" w:cs="Times New Roman"/>
+          <w:sz w:val="24"/>
+        </w:rPr>
+      </w:pPr>
+      <w:r>
+        <w:rPr>
+          <w:rFonts w:ascii="Times New Roman" w:hAnsi="Times New Roman" w:cs="Times New Roman"/>
+          <w:sz w:val="24"/>
+        </w:rPr>
+        <w:t xml:space="preserve">разные виды </w:t>
+      </w:r>
+      <w:proofErr w:type="spellStart"/>
+      <w:r>
+        <w:rPr>
+          <w:rFonts w:ascii="Times New Roman" w:hAnsi="Times New Roman" w:cs="Times New Roman"/>
+          <w:sz w:val="24"/>
+        </w:rPr>
+        <w:t>inpu</w:t>
+      </w:r>
+      <w:r>
+        <w:rPr>
+          <w:rFonts w:ascii="Times New Roman" w:hAnsi="Times New Roman" w:cs="Times New Roman"/>
+          <w:sz w:val="24"/>
+        </w:rPr>
+        <w:t>t</w:t>
+      </w:r>
+      <w:proofErr w:type="spellEnd"/>
+      <w:r>
+        <w:rPr>
+          <w:rFonts w:ascii="Times New Roman" w:hAnsi="Times New Roman" w:cs="Times New Roman"/>
+          <w:sz w:val="24"/>
+        </w:rPr>
+        <w:t xml:space="preserve"> </w:t>
+      </w:r>
+    </w:p>
+    <w:p>
+      <w:pPr>
+        <w:pStyle w:val="a3"/>
+        <w:numPr>
+          <w:ilvl w:val="1"/>
+          <w:numId w:val="1"/>
+        </w:numPr>
+        <w:rPr>
+          <w:rFonts w:ascii="Times New Roman" w:hAnsi="Times New Roman" w:cs="Times New Roman"/>
+          <w:sz w:val="24"/>
+        </w:rPr>
+      </w:pPr>
+      <w:r>
+        <w:rPr>
+          <w:rFonts w:ascii="Times New Roman" w:hAnsi="Times New Roman" w:cs="Times New Roman"/>
+          <w:sz w:val="24"/>
+        </w:rPr>
+        <w:t>выпадающие списки</w:t>
+      </w:r>
+    </w:p>
+    <w:p>
+      <w:pPr>
+        <w:pStyle w:val="a3"/>
+        <w:numPr>
+          <w:ilvl w:val="1"/>
+          <w:numId w:val="1"/>
+        </w:numPr>
+        <w:rPr>
+          <w:rFonts w:ascii="Times New Roman" w:hAnsi="Times New Roman" w:cs="Times New Roman"/>
+          <w:sz w:val="24"/>
+        </w:rPr>
+      </w:pPr>
+      <w:r>
+        <w:rPr>
+          <w:rFonts w:ascii="Times New Roman" w:hAnsi="Times New Roman" w:cs="Times New Roman"/>
+          <w:sz w:val="24"/>
+        </w:rPr>
+        <w:t xml:space="preserve"> контейнеры</w:t>
+      </w:r>
+    </w:p>
+    <w:p>
+      <w:pPr>
+        <w:pStyle w:val="a3"/>
+        <w:numPr>
+          <w:ilvl w:val="1"/>
+          <w:numId w:val="1"/>
+        </w:numPr>
+        <w:rPr>
+          <w:rFonts w:ascii="Times New Roman" w:hAnsi="Times New Roman" w:cs="Times New Roman"/>
+          <w:sz w:val="24"/>
+        </w:rPr>
+      </w:pPr>
+      <w:r>
+        <w:rPr>
+          <w:rFonts w:ascii="Times New Roman" w:hAnsi="Times New Roman" w:cs="Times New Roman"/>
+          <w:sz w:val="24"/>
+        </w:rPr>
+        <w:t xml:space="preserve"> кнопки </w:t>
+      </w:r>
+    </w:p>
+    <w:p>
+      <w:pPr>
+        <w:pStyle w:val="a3"/>
+        <w:numPr>
+          <w:ilvl w:val="1"/>
+          <w:numId w:val="1"/>
+        </w:numPr>
+        <w:rPr>
+          <w:rFonts w:ascii="Times New Roman" w:hAnsi="Times New Roman" w:cs="Times New Roman"/>
+          <w:sz w:val="24"/>
+        </w:rPr>
+      </w:pPr>
+      <w:r>
+        <w:rPr>
+          <w:rFonts w:ascii="Times New Roman" w:hAnsi="Times New Roman" w:cs="Times New Roman"/>
+          <w:sz w:val="24"/>
+        </w:rPr>
+        <w:t xml:space="preserve">а также их </w:t>
+      </w:r>
+      <w:proofErr w:type="spellStart"/>
+      <w:r>
+        <w:rPr>
+          <w:rFonts w:ascii="Times New Roman" w:hAnsi="Times New Roman" w:cs="Times New Roman"/>
+          <w:sz w:val="24"/>
+        </w:rPr>
+        <w:t>валидацию</w:t>
+      </w:r>
+      <w:proofErr w:type="spellEnd"/>
+      <w:r>
+        <w:rPr>
+          <w:rFonts w:ascii="Times New Roman" w:hAnsi="Times New Roman" w:cs="Times New Roman"/>
+          <w:sz w:val="24"/>
+        </w:rPr>
+        <w:t>)</w:t>
+      </w:r>
+    </w:p>
+    <w:p>
+      <w:pPr>
+        <w:pStyle w:val="a3"/>
+        <w:numPr>
+          <w:ilvl w:val="0"/>
+          <w:numId w:val="1"/>
+        </w:numPr>
+        <w:rPr>
+          <w:rFonts w:ascii="Times New Roman" w:hAnsi="Times New Roman" w:cs="Times New Roman"/>
+          <w:sz w:val="24"/>
+        </w:rPr>
+      </w:pPr>
+      <w:proofErr w:type="spellStart"/>
+      <w:r>
+        <w:rPr>
+          <w:rFonts w:ascii="Times New Roman" w:hAnsi="Times New Roman" w:cs="Times New Roman"/>
+          <w:sz w:val="24"/>
+        </w:rPr>
+        <w:t>iframe</w:t>
+      </w:r>
+      <w:proofErr w:type="spellEnd"/>
+    </w:p>
+    <w:p>
+      <w:pPr>
+        <w:pStyle w:val="a3"/>
+        <w:numPr>
+          <w:ilvl w:val="0"/>
+          <w:numId w:val="1"/>
+        </w:numPr>
+        <w:rPr>
+          <w:rFonts w:ascii="Times New Roman" w:hAnsi="Times New Roman" w:cs="Times New Roman"/>
+          <w:sz w:val="24"/>
+        </w:rPr>
+      </w:pPr>
+      <w:r>
+        <w:rPr>
+          <w:rFonts w:ascii="Times New Roman" w:hAnsi="Times New Roman" w:cs="Times New Roman"/>
+          <w:sz w:val="24"/>
+        </w:rPr>
+        <w:t xml:space="preserve"> и</w:t>
+      </w:r>
+      <w:r>
+        <w:rPr>
+          <w:rFonts w:ascii="Times New Roman" w:hAnsi="Times New Roman" w:cs="Times New Roman"/>
+          <w:sz w:val="24"/>
+        </w:rPr>
+        <w:t>зображения (плюс за адаптивные)</w:t>
+      </w:r>
+    </w:p>
+    <w:p>
+      <w:pPr>
+        <w:pStyle w:val="a3"/>
+        <w:numPr>
+          <w:ilvl w:val="0"/>
+          <w:numId w:val="1"/>
+        </w:numPr>
+        <w:rPr>
+          <w:rFonts w:ascii="Times New Roman" w:hAnsi="Times New Roman" w:cs="Times New Roman"/>
+          <w:sz w:val="24"/>
+        </w:rPr>
+      </w:pPr>
+      <w:r>
+        <w:rPr>
+          <w:rFonts w:ascii="Times New Roman" w:hAnsi="Times New Roman" w:cs="Times New Roman"/>
+          <w:sz w:val="24"/>
+        </w:rPr>
+        <w:t xml:space="preserve"> элементы для отображения </w:t>
+      </w:r>
+    </w:p>
+    <w:p>
+      <w:pPr>
+        <w:pStyle w:val="a3"/>
+        <w:numPr>
+          <w:ilvl w:val="1"/>
+          <w:numId w:val="1"/>
+        </w:numPr>
+        <w:rPr>
+          <w:rFonts w:ascii="Times New Roman" w:hAnsi="Times New Roman" w:cs="Times New Roman"/>
+          <w:sz w:val="24"/>
+        </w:rPr>
+      </w:pPr>
+      <w:r>
+        <w:rPr>
+          <w:rFonts w:ascii="Times New Roman" w:hAnsi="Times New Roman" w:cs="Times New Roman"/>
+          <w:sz w:val="24"/>
+        </w:rPr>
+        <w:t xml:space="preserve">видео </w:t>
+      </w:r>
+    </w:p>
+    <w:p>
+      <w:pPr>
+        <w:pStyle w:val="a3"/>
+        <w:numPr>
+          <w:ilvl w:val="1"/>
+          <w:numId w:val="1"/>
+        </w:numPr>
+        <w:rPr>
+          <w:rFonts w:ascii="Times New Roman" w:hAnsi="Times New Roman" w:cs="Times New Roman"/>
+          <w:sz w:val="24"/>
+        </w:rPr>
+      </w:pPr>
+      <w:r>
+        <w:rPr>
+          <w:rFonts w:ascii="Times New Roman" w:hAnsi="Times New Roman" w:cs="Times New Roman"/>
+          <w:sz w:val="24"/>
+        </w:rPr>
+        <w:t>прослушивания аудио информации.</w:t>
+      </w:r>
+    </w:p>
+    <w:p>
+      <w:pPr>
+        <w:rPr>
+          <w:rFonts w:ascii="Times New Roman" w:hAnsi="Times New Roman" w:cs="Times New Roman"/>
+          <w:sz w:val="24"/>
+        </w:rPr>
+      </w:pPr>
+    </w:p>
+    <w:p>
+      <w:pPr>
+        <w:rPr>
+          <w:rFonts w:ascii="Times New Roman" w:hAnsi="Times New Roman" w:cs="Times New Roman"/>
+          <w:sz w:val="24"/>
+        </w:rPr>
+      </w:pPr>
+    </w:p>
+    <w:p>
+      <w:pPr>
+        <w:rPr>
+          <w:rFonts w:ascii="Times New Roman" w:hAnsi="Times New Roman" w:cs="Times New Roman"/>
+          <w:sz w:val="24"/>
+        </w:rPr>
+      </w:pPr>
+      <w:r>
+        <w:rPr>
+          <w:rFonts w:ascii="Times New Roman" w:hAnsi="Times New Roman" w:cs="Times New Roman"/>
+          <w:sz w:val="24"/>
+          <w:lang w:val="en-US"/>
+        </w:rPr>
+        <w:t xml:space="preserve">1 </w:t>
+      </w:r>
+      <w:r>
+        <w:rPr>
+          <w:rFonts w:ascii="Times New Roman" w:hAnsi="Times New Roman" w:cs="Times New Roman"/>
+          <w:sz w:val="24"/>
+        </w:rPr>
+        <w:t>час 43 минуты</w:t>
       </w:r>
       <w:bookmarkStart w:id="0" w:name="_GoBack"/>
       <w:bookmarkEnd w:id="0"/>
-    </w:p>
-    <w:p>
-      <w:pPr>
-        <w:pStyle w:val="a3"/>
-        <w:numPr>
-          <w:ilvl w:val="0"/>
-          <w:numId w:val="1"/>
-        </w:numPr>
-        <w:rPr>
-          <w:rFonts w:ascii="Times New Roman" w:hAnsi="Times New Roman" w:cs="Times New Roman"/>
-          <w:sz w:val="24"/>
-        </w:rPr>
-      </w:pPr>
-      <w:r>
-        <w:rPr>
-          <w:rFonts w:ascii="Times New Roman" w:hAnsi="Times New Roman" w:cs="Times New Roman"/>
-          <w:sz w:val="24"/>
-        </w:rPr>
-        <w:t xml:space="preserve">элементы управления (включая </w:t>
-      </w:r>
-    </w:p>
-    <w:p>
-      <w:pPr>
-        <w:pStyle w:val="a3"/>
-        <w:numPr>
-          <w:ilvl w:val="1"/>
-          <w:numId w:val="1"/>
-        </w:numPr>
-        <w:rPr>
-          <w:rFonts w:ascii="Times New Roman" w:hAnsi="Times New Roman" w:cs="Times New Roman"/>
-          <w:sz w:val="24"/>
-        </w:rPr>
-      </w:pPr>
-      <w:r>
-        <w:rPr>
-          <w:rFonts w:ascii="Times New Roman" w:hAnsi="Times New Roman" w:cs="Times New Roman"/>
-          <w:sz w:val="24"/>
-        </w:rPr>
-        <w:t xml:space="preserve">разные виды </w:t>
-      </w:r>
-      <w:proofErr w:type="spellStart"/>
-      <w:r>
-        <w:rPr>
-          <w:rFonts w:ascii="Times New Roman" w:hAnsi="Times New Roman" w:cs="Times New Roman"/>
-          <w:sz w:val="24"/>
-        </w:rPr>
-        <w:t>inpu</w:t>
-      </w:r>
-      <w:r>
-        <w:rPr>
-          <w:rFonts w:ascii="Times New Roman" w:hAnsi="Times New Roman" w:cs="Times New Roman"/>
-          <w:sz w:val="24"/>
-        </w:rPr>
-        <w:t>t</w:t>
-      </w:r>
-      <w:proofErr w:type="spellEnd"/>
-      <w:r>
-        <w:rPr>
-          <w:rFonts w:ascii="Times New Roman" w:hAnsi="Times New Roman" w:cs="Times New Roman"/>
-          <w:sz w:val="24"/>
-        </w:rPr>
-        <w:t xml:space="preserve"> </w:t>
-      </w:r>
-    </w:p>
-    <w:p>
-      <w:pPr>
-        <w:pStyle w:val="a3"/>
-        <w:numPr>
-          <w:ilvl w:val="1"/>
-          <w:numId w:val="1"/>
-        </w:numPr>
-        <w:rPr>
-          <w:rFonts w:ascii="Times New Roman" w:hAnsi="Times New Roman" w:cs="Times New Roman"/>
-          <w:sz w:val="24"/>
-        </w:rPr>
-      </w:pPr>
-      <w:r>
-        <w:rPr>
-          <w:rFonts w:ascii="Times New Roman" w:hAnsi="Times New Roman" w:cs="Times New Roman"/>
-          <w:sz w:val="24"/>
-        </w:rPr>
-        <w:t>выпадающие списки</w:t>
-      </w:r>
-    </w:p>
-    <w:p>
-      <w:pPr>
-        <w:pStyle w:val="a3"/>
-        <w:numPr>
-          <w:ilvl w:val="1"/>
-          <w:numId w:val="1"/>
-        </w:numPr>
-        <w:rPr>
-          <w:rFonts w:ascii="Times New Roman" w:hAnsi="Times New Roman" w:cs="Times New Roman"/>
-          <w:sz w:val="24"/>
-        </w:rPr>
-      </w:pPr>
-      <w:r>
-        <w:rPr>
-          <w:rFonts w:ascii="Times New Roman" w:hAnsi="Times New Roman" w:cs="Times New Roman"/>
-          <w:sz w:val="24"/>
-        </w:rPr>
-        <w:t xml:space="preserve"> контейнеры</w:t>
-      </w:r>
-    </w:p>
-    <w:p>
-      <w:pPr>
-        <w:pStyle w:val="a3"/>
-        <w:numPr>
-          <w:ilvl w:val="1"/>
-          <w:numId w:val="1"/>
-        </w:numPr>
-        <w:rPr>
-          <w:rFonts w:ascii="Times New Roman" w:hAnsi="Times New Roman" w:cs="Times New Roman"/>
-          <w:sz w:val="24"/>
-        </w:rPr>
-      </w:pPr>
-      <w:r>
-        <w:rPr>
-          <w:rFonts w:ascii="Times New Roman" w:hAnsi="Times New Roman" w:cs="Times New Roman"/>
-          <w:sz w:val="24"/>
-        </w:rPr>
-        <w:t xml:space="preserve"> кнопки </w:t>
-      </w:r>
-    </w:p>
-    <w:p>
-      <w:pPr>
-        <w:pStyle w:val="a3"/>
-        <w:numPr>
-          <w:ilvl w:val="1"/>
-          <w:numId w:val="1"/>
-        </w:numPr>
-        <w:rPr>
-          <w:rFonts w:ascii="Times New Roman" w:hAnsi="Times New Roman" w:cs="Times New Roman"/>
-          <w:sz w:val="24"/>
-        </w:rPr>
-      </w:pPr>
-      <w:r>
-        <w:rPr>
-          <w:rFonts w:ascii="Times New Roman" w:hAnsi="Times New Roman" w:cs="Times New Roman"/>
-          <w:sz w:val="24"/>
-        </w:rPr>
-        <w:t xml:space="preserve">а также их </w:t>
-      </w:r>
-      <w:proofErr w:type="spellStart"/>
-      <w:r>
-        <w:rPr>
-          <w:rFonts w:ascii="Times New Roman" w:hAnsi="Times New Roman" w:cs="Times New Roman"/>
-          <w:sz w:val="24"/>
-        </w:rPr>
-        <w:t>валидацию</w:t>
-      </w:r>
-      <w:proofErr w:type="spellEnd"/>
-      <w:r>
-        <w:rPr>
-          <w:rFonts w:ascii="Times New Roman" w:hAnsi="Times New Roman" w:cs="Times New Roman"/>
-          <w:sz w:val="24"/>
-        </w:rPr>
-        <w:t>)</w:t>
-      </w:r>
-    </w:p>
-    <w:p>
-      <w:pPr>
-        <w:pStyle w:val="a3"/>
-        <w:numPr>
-          <w:ilvl w:val="0"/>
-          <w:numId w:val="1"/>
-        </w:numPr>
-        <w:rPr>
-          <w:rFonts w:ascii="Times New Roman" w:hAnsi="Times New Roman" w:cs="Times New Roman"/>
-          <w:sz w:val="24"/>
-        </w:rPr>
-      </w:pPr>
-      <w:proofErr w:type="spellStart"/>
-      <w:r>
-        <w:rPr>
-          <w:rFonts w:ascii="Times New Roman" w:hAnsi="Times New Roman" w:cs="Times New Roman"/>
-          <w:sz w:val="24"/>
-        </w:rPr>
-        <w:t>iframe</w:t>
-      </w:r>
-      <w:proofErr w:type="spellEnd"/>
-    </w:p>
-    <w:p>
-      <w:pPr>
-        <w:pStyle w:val="a3"/>
-        <w:numPr>
-          <w:ilvl w:val="0"/>
-          <w:numId w:val="1"/>
-        </w:numPr>
-        <w:rPr>
-          <w:rFonts w:ascii="Times New Roman" w:hAnsi="Times New Roman" w:cs="Times New Roman"/>
-          <w:sz w:val="24"/>
-        </w:rPr>
-      </w:pPr>
-      <w:r>
-        <w:rPr>
-          <w:rFonts w:ascii="Times New Roman" w:hAnsi="Times New Roman" w:cs="Times New Roman"/>
-          <w:sz w:val="24"/>
-        </w:rPr>
-        <w:t xml:space="preserve"> и</w:t>
-      </w:r>
-      <w:r>
-        <w:rPr>
-          <w:rFonts w:ascii="Times New Roman" w:hAnsi="Times New Roman" w:cs="Times New Roman"/>
-          <w:sz w:val="24"/>
-        </w:rPr>
-        <w:t>зображения (плюс за адаптивные)</w:t>
-      </w:r>
-    </w:p>
-    <w:p>
-      <w:pPr>
-        <w:pStyle w:val="a3"/>
-        <w:numPr>
-          <w:ilvl w:val="0"/>
-          <w:numId w:val="1"/>
-        </w:numPr>
-        <w:rPr>
-          <w:rFonts w:ascii="Times New Roman" w:hAnsi="Times New Roman" w:cs="Times New Roman"/>
-          <w:sz w:val="24"/>
-        </w:rPr>
-      </w:pPr>
-      <w:r>
-        <w:rPr>
-          <w:rFonts w:ascii="Times New Roman" w:hAnsi="Times New Roman" w:cs="Times New Roman"/>
-          <w:sz w:val="24"/>
-        </w:rPr>
-        <w:t xml:space="preserve"> элементы для отображения </w:t>
-      </w:r>
-    </w:p>
-    <w:p>
-      <w:pPr>
-        <w:pStyle w:val="a3"/>
-        <w:numPr>
-          <w:ilvl w:val="1"/>
-          <w:numId w:val="1"/>
-        </w:numPr>
-        <w:rPr>
-          <w:rFonts w:ascii="Times New Roman" w:hAnsi="Times New Roman" w:cs="Times New Roman"/>
-          <w:sz w:val="24"/>
-        </w:rPr>
-      </w:pPr>
-      <w:r>
-        <w:rPr>
-          <w:rFonts w:ascii="Times New Roman" w:hAnsi="Times New Roman" w:cs="Times New Roman"/>
-          <w:sz w:val="24"/>
-        </w:rPr>
-        <w:t xml:space="preserve">видео </w:t>
-      </w:r>
-    </w:p>
-    <w:p>
-      <w:pPr>
-        <w:pStyle w:val="a3"/>
-        <w:numPr>
-          <w:ilvl w:val="1"/>
-          <w:numId w:val="1"/>
-        </w:numPr>
-        <w:rPr>
-          <w:rFonts w:ascii="Times New Roman" w:hAnsi="Times New Roman" w:cs="Times New Roman"/>
-          <w:sz w:val="24"/>
-        </w:rPr>
-      </w:pPr>
-      <w:r>
-        <w:rPr>
-          <w:rFonts w:ascii="Times New Roman" w:hAnsi="Times New Roman" w:cs="Times New Roman"/>
-          <w:sz w:val="24"/>
-        </w:rPr>
-        <w:t>прослушивания аудио информации.</w:t>
-      </w:r>
     </w:p>
     <w:sectPr>
       <w:pgSz w:w="11906" w:h="16838"/>

</xml_diff>

<commit_message>
Lab1 done. I hope so)
</commit_message>
<xml_diff>
--- a/Documentation/Что куда совать.docx
+++ b/Documentation/Что куда совать.docx
@@ -33,34 +33,23 @@
           <w:rFonts w:ascii="Times New Roman" w:hAnsi="Times New Roman" w:cs="Times New Roman"/>
           <w:b/>
           <w:sz w:val="24"/>
-        </w:rPr>
-      </w:pPr>
-      <w:r>
-        <w:rPr>
-          <w:rFonts w:ascii="Times New Roman" w:hAnsi="Times New Roman" w:cs="Times New Roman"/>
-          <w:sz w:val="24"/>
-        </w:rPr>
-        <w:t>листинга</w:t>
-      </w:r>
-      <w:r>
-        <w:rPr>
-          <w:rFonts w:ascii="Times New Roman" w:hAnsi="Times New Roman" w:cs="Times New Roman"/>
-          <w:sz w:val="24"/>
-        </w:rPr>
-        <w:t xml:space="preserve"> сокращений</w:t>
-      </w:r>
-      <w:r>
-        <w:rPr>
-          <w:rFonts w:ascii="Times New Roman" w:hAnsi="Times New Roman" w:cs="Times New Roman"/>
-          <w:sz w:val="24"/>
-        </w:rPr>
-        <w:t xml:space="preserve"> - </w:t>
+          <w:highlight w:val="yellow"/>
+        </w:rPr>
+      </w:pPr>
+      <w:r>
+        <w:rPr>
+          <w:rFonts w:ascii="Times New Roman" w:hAnsi="Times New Roman" w:cs="Times New Roman"/>
+          <w:sz w:val="24"/>
+          <w:highlight w:val="yellow"/>
+        </w:rPr>
+        <w:t xml:space="preserve">листинга сокращений - </w:t>
       </w:r>
       <w:r>
         <w:rPr>
           <w:rFonts w:ascii="Times New Roman" w:hAnsi="Times New Roman" w:cs="Times New Roman"/>
           <w:b/>
           <w:sz w:val="24"/>
+          <w:highlight w:val="yellow"/>
         </w:rPr>
         <w:t>Словарь терминов и понятий</w:t>
       </w:r>
@@ -582,12 +571,14 @@
         <w:rPr>
           <w:rFonts w:ascii="Times New Roman" w:hAnsi="Times New Roman" w:cs="Times New Roman"/>
           <w:sz w:val="24"/>
-        </w:rPr>
-      </w:pPr>
-      <w:r>
-        <w:rPr>
-          <w:rFonts w:ascii="Times New Roman" w:hAnsi="Times New Roman" w:cs="Times New Roman"/>
-          <w:sz w:val="24"/>
+          <w:highlight w:val="yellow"/>
+        </w:rPr>
+      </w:pPr>
+      <w:r>
+        <w:rPr>
+          <w:rFonts w:ascii="Times New Roman" w:hAnsi="Times New Roman" w:cs="Times New Roman"/>
+          <w:sz w:val="24"/>
+          <w:highlight w:val="yellow"/>
         </w:rPr>
         <w:t xml:space="preserve">также должна быть и </w:t>
       </w:r>
@@ -596,6 +587,7 @@
           <w:rFonts w:ascii="Times New Roman" w:hAnsi="Times New Roman" w:cs="Times New Roman"/>
           <w:b/>
           <w:sz w:val="24"/>
+          <w:highlight w:val="yellow"/>
         </w:rPr>
         <w:t>таблица</w:t>
       </w:r>
@@ -604,6 +596,7 @@
           <w:rFonts w:ascii="Times New Roman" w:hAnsi="Times New Roman" w:cs="Times New Roman"/>
           <w:b/>
           <w:sz w:val="24"/>
+          <w:highlight w:val="yellow"/>
         </w:rPr>
         <w:t xml:space="preserve"> </w:t>
       </w:r>
@@ -613,6 +606,7 @@
           <w:rFonts w:ascii="Times New Roman" w:hAnsi="Times New Roman" w:cs="Times New Roman"/>
           <w:b/>
           <w:sz w:val="24"/>
+          <w:highlight w:val="yellow"/>
         </w:rPr>
         <w:t>О</w:t>
       </w:r>
@@ -622,30 +616,17 @@
           <w:rFonts w:ascii="Times New Roman" w:hAnsi="Times New Roman" w:cs="Times New Roman"/>
           <w:b/>
           <w:sz w:val="24"/>
-        </w:rPr>
-        <w:t xml:space="preserve"> компании</w:t>
-      </w:r>
-      <w:r>
-        <w:rPr>
-          <w:rFonts w:ascii="Times New Roman" w:hAnsi="Times New Roman" w:cs="Times New Roman"/>
-          <w:b/>
-          <w:sz w:val="24"/>
-        </w:rPr>
-        <w:t xml:space="preserve"> </w:t>
-      </w:r>
-      <w:r>
-        <w:rPr>
-          <w:rFonts w:ascii="Times New Roman" w:hAnsi="Times New Roman" w:cs="Times New Roman"/>
-          <w:sz w:val="24"/>
-        </w:rPr>
-        <w:t>(</w:t>
-      </w:r>
-      <w:r>
-        <w:rPr>
-          <w:rFonts w:ascii="Times New Roman" w:hAnsi="Times New Roman" w:cs="Times New Roman"/>
-          <w:sz w:val="24"/>
-        </w:rPr>
-        <w:t>выводить статистику по сайту)</w:t>
+          <w:highlight w:val="yellow"/>
+        </w:rPr>
+        <w:t xml:space="preserve"> компании </w:t>
+      </w:r>
+      <w:r>
+        <w:rPr>
+          <w:rFonts w:ascii="Times New Roman" w:hAnsi="Times New Roman" w:cs="Times New Roman"/>
+          <w:sz w:val="24"/>
+          <w:highlight w:val="yellow"/>
+        </w:rPr>
+        <w:t>(выводить статистику по сайту)</w:t>
       </w:r>
     </w:p>
     <w:p>
@@ -658,21 +639,16 @@
         <w:rPr>
           <w:rFonts w:ascii="Times New Roman" w:hAnsi="Times New Roman" w:cs="Times New Roman"/>
           <w:sz w:val="24"/>
-        </w:rPr>
-      </w:pPr>
-      <w:r>
-        <w:rPr>
-          <w:rFonts w:ascii="Times New Roman" w:hAnsi="Times New Roman" w:cs="Times New Roman"/>
-          <w:sz w:val="24"/>
-        </w:rPr>
-        <w:t xml:space="preserve"> с заголовочными </w:t>
-      </w:r>
-      <w:r>
-        <w:rPr>
-          <w:rFonts w:ascii="Times New Roman" w:hAnsi="Times New Roman" w:cs="Times New Roman"/>
-          <w:sz w:val="24"/>
-        </w:rPr>
-        <w:t>ячейками</w:t>
+          <w:highlight w:val="yellow"/>
+        </w:rPr>
+      </w:pPr>
+      <w:r>
+        <w:rPr>
+          <w:rFonts w:ascii="Times New Roman" w:hAnsi="Times New Roman" w:cs="Times New Roman"/>
+          <w:sz w:val="24"/>
+          <w:highlight w:val="yellow"/>
+        </w:rPr>
+        <w:t xml:space="preserve"> с заголовочными ячейками</w:t>
       </w:r>
     </w:p>
     <w:p>
@@ -685,21 +661,16 @@
         <w:rPr>
           <w:rFonts w:ascii="Times New Roman" w:hAnsi="Times New Roman" w:cs="Times New Roman"/>
           <w:sz w:val="24"/>
-        </w:rPr>
-      </w:pPr>
-      <w:r>
-        <w:rPr>
-          <w:rFonts w:ascii="Times New Roman" w:hAnsi="Times New Roman" w:cs="Times New Roman"/>
-          <w:sz w:val="24"/>
-        </w:rPr>
-        <w:t>заполненная</w:t>
-      </w:r>
-      <w:r>
-        <w:rPr>
-          <w:rFonts w:ascii="Times New Roman" w:hAnsi="Times New Roman" w:cs="Times New Roman"/>
-          <w:sz w:val="24"/>
-        </w:rPr>
-        <w:t xml:space="preserve"> цифровыми и текстовыми данными</w:t>
+          <w:highlight w:val="yellow"/>
+        </w:rPr>
+      </w:pPr>
+      <w:r>
+        <w:rPr>
+          <w:rFonts w:ascii="Times New Roman" w:hAnsi="Times New Roman" w:cs="Times New Roman"/>
+          <w:sz w:val="24"/>
+          <w:highlight w:val="yellow"/>
+        </w:rPr>
+        <w:t>заполненная цифровыми и текстовыми данными</w:t>
       </w:r>
     </w:p>
     <w:p>
@@ -712,12 +683,14 @@
         <w:rPr>
           <w:rFonts w:ascii="Times New Roman" w:hAnsi="Times New Roman" w:cs="Times New Roman"/>
           <w:sz w:val="24"/>
-        </w:rPr>
-      </w:pPr>
-      <w:r>
-        <w:rPr>
-          <w:rFonts w:ascii="Times New Roman" w:hAnsi="Times New Roman" w:cs="Times New Roman"/>
-          <w:sz w:val="24"/>
+          <w:highlight w:val="yellow"/>
+        </w:rPr>
+      </w:pPr>
+      <w:r>
+        <w:rPr>
+          <w:rFonts w:ascii="Times New Roman" w:hAnsi="Times New Roman" w:cs="Times New Roman"/>
+          <w:sz w:val="24"/>
+          <w:highlight w:val="yellow"/>
         </w:rPr>
         <w:t xml:space="preserve"> объединенными ячейками</w:t>
       </w:r>
@@ -732,12 +705,14 @@
         <w:rPr>
           <w:rFonts w:ascii="Times New Roman" w:hAnsi="Times New Roman" w:cs="Times New Roman"/>
           <w:sz w:val="24"/>
-        </w:rPr>
-      </w:pPr>
-      <w:r>
-        <w:rPr>
-          <w:rFonts w:ascii="Times New Roman" w:hAnsi="Times New Roman" w:cs="Times New Roman"/>
-          <w:sz w:val="24"/>
+          <w:highlight w:val="yellow"/>
+        </w:rPr>
+      </w:pPr>
+      <w:r>
+        <w:rPr>
+          <w:rFonts w:ascii="Times New Roman" w:hAnsi="Times New Roman" w:cs="Times New Roman"/>
+          <w:sz w:val="24"/>
+          <w:highlight w:val="yellow"/>
         </w:rPr>
         <w:t xml:space="preserve">атрибутом </w:t>
       </w:r>
@@ -747,6 +722,7 @@
         <w:rPr>
           <w:rFonts w:ascii="Times New Roman" w:hAnsi="Times New Roman" w:cs="Times New Roman"/>
           <w:sz w:val="24"/>
+          <w:highlight w:val="yellow"/>
         </w:rPr>
         <w:t>headers</w:t>
       </w:r>
@@ -755,6 +731,7 @@
         <w:rPr>
           <w:rFonts w:ascii="Times New Roman" w:hAnsi="Times New Roman" w:cs="Times New Roman"/>
           <w:sz w:val="24"/>
+          <w:highlight w:val="yellow"/>
         </w:rPr>
         <w:t>(</w:t>
       </w:r>
@@ -763,6 +740,7 @@
         <w:rPr>
           <w:rFonts w:ascii="Times New Roman" w:hAnsi="Times New Roman" w:cs="Times New Roman"/>
           <w:sz w:val="24"/>
+          <w:highlight w:val="yellow"/>
         </w:rPr>
         <w:t>не использовать для верстки, только для данных)</w:t>
       </w:r>
@@ -777,12 +755,14 @@
         <w:rPr>
           <w:rFonts w:ascii="Times New Roman" w:hAnsi="Times New Roman" w:cs="Times New Roman"/>
           <w:sz w:val="24"/>
-        </w:rPr>
-      </w:pPr>
-      <w:r>
-        <w:rPr>
-          <w:rFonts w:ascii="Times New Roman" w:hAnsi="Times New Roman" w:cs="Times New Roman"/>
-          <w:sz w:val="24"/>
+          <w:highlight w:val="yellow"/>
+        </w:rPr>
+      </w:pPr>
+      <w:r>
+        <w:rPr>
+          <w:rFonts w:ascii="Times New Roman" w:hAnsi="Times New Roman" w:cs="Times New Roman"/>
+          <w:sz w:val="24"/>
+          <w:highlight w:val="yellow"/>
         </w:rPr>
         <w:t>формы</w:t>
       </w:r>
@@ -790,6 +770,7 @@
         <w:rPr>
           <w:rFonts w:ascii="Times New Roman" w:hAnsi="Times New Roman" w:cs="Times New Roman"/>
           <w:sz w:val="24"/>
+          <w:highlight w:val="yellow"/>
         </w:rPr>
         <w:t xml:space="preserve"> </w:t>
       </w:r>
@@ -798,6 +779,7 @@
           <w:rFonts w:ascii="Times New Roman" w:hAnsi="Times New Roman" w:cs="Times New Roman"/>
           <w:b/>
           <w:sz w:val="24"/>
+          <w:highlight w:val="yellow"/>
         </w:rPr>
         <w:t>Отзывы</w:t>
       </w:r>
@@ -812,12 +794,14 @@
         <w:rPr>
           <w:rFonts w:ascii="Times New Roman" w:hAnsi="Times New Roman" w:cs="Times New Roman"/>
           <w:sz w:val="24"/>
-        </w:rPr>
-      </w:pPr>
-      <w:r>
-        <w:rPr>
-          <w:rFonts w:ascii="Times New Roman" w:hAnsi="Times New Roman" w:cs="Times New Roman"/>
-          <w:sz w:val="24"/>
+          <w:highlight w:val="yellow"/>
+        </w:rPr>
+      </w:pPr>
+      <w:r>
+        <w:rPr>
+          <w:rFonts w:ascii="Times New Roman" w:hAnsi="Times New Roman" w:cs="Times New Roman"/>
+          <w:sz w:val="24"/>
+          <w:highlight w:val="yellow"/>
         </w:rPr>
         <w:t xml:space="preserve">элементы управления (включая </w:t>
       </w:r>
@@ -832,12 +816,14 @@
         <w:rPr>
           <w:rFonts w:ascii="Times New Roman" w:hAnsi="Times New Roman" w:cs="Times New Roman"/>
           <w:sz w:val="24"/>
-        </w:rPr>
-      </w:pPr>
-      <w:r>
-        <w:rPr>
-          <w:rFonts w:ascii="Times New Roman" w:hAnsi="Times New Roman" w:cs="Times New Roman"/>
-          <w:sz w:val="24"/>
+          <w:highlight w:val="yellow"/>
+        </w:rPr>
+      </w:pPr>
+      <w:r>
+        <w:rPr>
+          <w:rFonts w:ascii="Times New Roman" w:hAnsi="Times New Roman" w:cs="Times New Roman"/>
+          <w:sz w:val="24"/>
+          <w:highlight w:val="yellow"/>
         </w:rPr>
         <w:t xml:space="preserve">разные виды </w:t>
       </w:r>
@@ -846,21 +832,16 @@
         <w:rPr>
           <w:rFonts w:ascii="Times New Roman" w:hAnsi="Times New Roman" w:cs="Times New Roman"/>
           <w:sz w:val="24"/>
-        </w:rPr>
-        <w:t>inpu</w:t>
-      </w:r>
-      <w:r>
-        <w:rPr>
-          <w:rFonts w:ascii="Times New Roman" w:hAnsi="Times New Roman" w:cs="Times New Roman"/>
-          <w:sz w:val="24"/>
-        </w:rPr>
-        <w:t>t</w:t>
+          <w:highlight w:val="yellow"/>
+        </w:rPr>
+        <w:t>input</w:t>
       </w:r>
       <w:proofErr w:type="spellEnd"/>
       <w:r>
         <w:rPr>
           <w:rFonts w:ascii="Times New Roman" w:hAnsi="Times New Roman" w:cs="Times New Roman"/>
           <w:sz w:val="24"/>
+          <w:highlight w:val="yellow"/>
         </w:rPr>
         <w:t xml:space="preserve"> </w:t>
       </w:r>
@@ -875,12 +856,14 @@
         <w:rPr>
           <w:rFonts w:ascii="Times New Roman" w:hAnsi="Times New Roman" w:cs="Times New Roman"/>
           <w:sz w:val="24"/>
-        </w:rPr>
-      </w:pPr>
-      <w:r>
-        <w:rPr>
-          <w:rFonts w:ascii="Times New Roman" w:hAnsi="Times New Roman" w:cs="Times New Roman"/>
-          <w:sz w:val="24"/>
+          <w:highlight w:val="yellow"/>
+        </w:rPr>
+      </w:pPr>
+      <w:r>
+        <w:rPr>
+          <w:rFonts w:ascii="Times New Roman" w:hAnsi="Times New Roman" w:cs="Times New Roman"/>
+          <w:sz w:val="24"/>
+          <w:highlight w:val="yellow"/>
         </w:rPr>
         <w:t>выпадающие списки</w:t>
       </w:r>
@@ -895,12 +878,14 @@
         <w:rPr>
           <w:rFonts w:ascii="Times New Roman" w:hAnsi="Times New Roman" w:cs="Times New Roman"/>
           <w:sz w:val="24"/>
-        </w:rPr>
-      </w:pPr>
-      <w:r>
-        <w:rPr>
-          <w:rFonts w:ascii="Times New Roman" w:hAnsi="Times New Roman" w:cs="Times New Roman"/>
-          <w:sz w:val="24"/>
+          <w:highlight w:val="yellow"/>
+        </w:rPr>
+      </w:pPr>
+      <w:r>
+        <w:rPr>
+          <w:rFonts w:ascii="Times New Roman" w:hAnsi="Times New Roman" w:cs="Times New Roman"/>
+          <w:sz w:val="24"/>
+          <w:highlight w:val="yellow"/>
         </w:rPr>
         <w:t xml:space="preserve"> контейнеры</w:t>
       </w:r>
@@ -915,12 +900,14 @@
         <w:rPr>
           <w:rFonts w:ascii="Times New Roman" w:hAnsi="Times New Roman" w:cs="Times New Roman"/>
           <w:sz w:val="24"/>
-        </w:rPr>
-      </w:pPr>
-      <w:r>
-        <w:rPr>
-          <w:rFonts w:ascii="Times New Roman" w:hAnsi="Times New Roman" w:cs="Times New Roman"/>
-          <w:sz w:val="24"/>
+          <w:highlight w:val="yellow"/>
+        </w:rPr>
+      </w:pPr>
+      <w:r>
+        <w:rPr>
+          <w:rFonts w:ascii="Times New Roman" w:hAnsi="Times New Roman" w:cs="Times New Roman"/>
+          <w:sz w:val="24"/>
+          <w:highlight w:val="yellow"/>
         </w:rPr>
         <w:t xml:space="preserve"> кнопки </w:t>
       </w:r>
@@ -935,12 +922,14 @@
         <w:rPr>
           <w:rFonts w:ascii="Times New Roman" w:hAnsi="Times New Roman" w:cs="Times New Roman"/>
           <w:sz w:val="24"/>
-        </w:rPr>
-      </w:pPr>
-      <w:r>
-        <w:rPr>
-          <w:rFonts w:ascii="Times New Roman" w:hAnsi="Times New Roman" w:cs="Times New Roman"/>
-          <w:sz w:val="24"/>
+          <w:highlight w:val="yellow"/>
+        </w:rPr>
+      </w:pPr>
+      <w:r>
+        <w:rPr>
+          <w:rFonts w:ascii="Times New Roman" w:hAnsi="Times New Roman" w:cs="Times New Roman"/>
+          <w:sz w:val="24"/>
+          <w:highlight w:val="yellow"/>
         </w:rPr>
         <w:t xml:space="preserve">а также их </w:t>
       </w:r>
@@ -949,6 +938,7 @@
         <w:rPr>
           <w:rFonts w:ascii="Times New Roman" w:hAnsi="Times New Roman" w:cs="Times New Roman"/>
           <w:sz w:val="24"/>
+          <w:highlight w:val="yellow"/>
         </w:rPr>
         <w:t>валидацию</w:t>
       </w:r>
@@ -957,34 +947,35 @@
         <w:rPr>
           <w:rFonts w:ascii="Times New Roman" w:hAnsi="Times New Roman" w:cs="Times New Roman"/>
           <w:sz w:val="24"/>
+          <w:highlight w:val="yellow"/>
         </w:rPr>
         <w:t>)</w:t>
+      </w:r>
+    </w:p>
+    <w:p>
+      <w:pPr>
+        <w:pStyle w:val="a3"/>
+        <w:numPr>
+          <w:ilvl w:val="0"/>
+          <w:numId w:val="1"/>
+        </w:numPr>
+        <w:rPr>
+          <w:rFonts w:ascii="Times New Roman" w:hAnsi="Times New Roman" w:cs="Times New Roman"/>
+          <w:sz w:val="24"/>
+          <w:highlight w:val="yellow"/>
+        </w:rPr>
+      </w:pPr>
+      <w:proofErr w:type="spellStart"/>
+      <w:r>
+        <w:rPr>
+          <w:rFonts w:ascii="Times New Roman" w:hAnsi="Times New Roman" w:cs="Times New Roman"/>
+          <w:sz w:val="24"/>
+          <w:highlight w:val="yellow"/>
+        </w:rPr>
+        <w:t>iframe</w:t>
       </w:r>
       <w:bookmarkStart w:id="0" w:name="_GoBack"/>
       <w:bookmarkEnd w:id="0"/>
-    </w:p>
-    <w:p>
-      <w:pPr>
-        <w:pStyle w:val="a3"/>
-        <w:numPr>
-          <w:ilvl w:val="0"/>
-          <w:numId w:val="1"/>
-        </w:numPr>
-        <w:rPr>
-          <w:rFonts w:ascii="Times New Roman" w:hAnsi="Times New Roman" w:cs="Times New Roman"/>
-          <w:sz w:val="24"/>
-          <w:highlight w:val="yellow"/>
-        </w:rPr>
-      </w:pPr>
-      <w:proofErr w:type="spellStart"/>
-      <w:r>
-        <w:rPr>
-          <w:rFonts w:ascii="Times New Roman" w:hAnsi="Times New Roman" w:cs="Times New Roman"/>
-          <w:sz w:val="24"/>
-          <w:highlight w:val="yellow"/>
-        </w:rPr>
-        <w:t>iframe</w:t>
-      </w:r>
       <w:proofErr w:type="spellEnd"/>
     </w:p>
     <w:p>

</xml_diff>